<commit_message>
Update Class and Medical Record Option 7
</commit_message>
<xml_diff>
--- a/Programming Project/PRG2 Oct2019 Assignment Final v2.docx
+++ b/Programming Project/PRG2 Oct2019 Assignment Final v2.docx
@@ -3925,8 +3925,6 @@
         <w:lastRenderedPageBreak/>
         <w:t>x</w:t>
       </w:r>
-      <w:bookmarkStart w:id="1" w:name="_GoBack"/>
-      <w:bookmarkEnd w:id="1"/>
       <w:r>
         <w:rPr>
           <w:noProof/>
@@ -5588,7 +5586,7 @@
           <w:szCs w:val="24"/>
         </w:rPr>
       </w:pPr>
-      <w:bookmarkStart w:id="2" w:name="_Hlk30495237"/>
+      <w:bookmarkStart w:id="1" w:name="_Hlk30495237"/>
       <w:r>
         <w:rPr>
           <w:rFonts w:asciiTheme="minorHAnsi" w:hAnsiTheme="minorHAnsi" w:cs="Arial"/>
@@ -5617,7 +5615,7 @@
           <w:lang w:eastAsia="zh-CN"/>
         </w:rPr>
       </w:pPr>
-      <w:bookmarkStart w:id="3" w:name="_Hlk30498806"/>
+      <w:bookmarkStart w:id="2" w:name="_Hlk30498806"/>
       <w:r>
         <w:rPr>
           <w:rFonts w:asciiTheme="minorHAnsi" w:eastAsiaTheme="minorEastAsia" w:hAnsiTheme="minorHAnsi" w:cs="Courier New"/>
@@ -5679,7 +5677,7 @@
         <w:t>in the system but not admitted yet</w:t>
       </w:r>
     </w:p>
-    <w:bookmarkEnd w:id="2"/>
+    <w:bookmarkEnd w:id="1"/>
     <w:p>
       <w:pPr>
         <w:pStyle w:val="ListParagraph"/>
@@ -5788,7 +5786,7 @@
         <w:t>prompt user to select an available bed</w:t>
       </w:r>
     </w:p>
-    <w:bookmarkEnd w:id="3"/>
+    <w:bookmarkEnd w:id="2"/>
     <w:p>
       <w:pPr>
         <w:pStyle w:val="ListParagraph"/>
@@ -6294,7 +6292,38 @@
           <w:sz w:val="22"/>
           <w:szCs w:val="22"/>
         </w:rPr>
-        <w:t xml:space="preserve">prompt user to enter </w:t>
+        <w:t>prompt user to e</w:t>
+      </w:r>
+      <w:r>
+        <w:rPr>
+          <w:rFonts w:asciiTheme="minorHAnsi" w:hAnsiTheme="minorHAnsi" w:cs="Arial"/>
+          <w:i/>
+          <w:sz w:val="22"/>
+          <w:szCs w:val="22"/>
+        </w:rPr>
+        <w:t xml:space="preserve"> </w:t>
+      </w:r>
+      <w:bookmarkStart w:id="3" w:name="_GoBack"/>
+      <w:bookmarkEnd w:id="3"/>
+      <w:proofErr w:type="spellStart"/>
+      <w:r>
+        <w:rPr>
+          <w:rFonts w:asciiTheme="minorHAnsi" w:hAnsiTheme="minorHAnsi" w:cs="Arial"/>
+          <w:i/>
+          <w:sz w:val="22"/>
+          <w:szCs w:val="22"/>
+        </w:rPr>
+        <w:t>nter</w:t>
+      </w:r>
+      <w:proofErr w:type="spellEnd"/>
+      <w:r>
+        <w:rPr>
+          <w:rFonts w:asciiTheme="minorHAnsi" w:hAnsiTheme="minorHAnsi" w:cs="Arial"/>
+          <w:i/>
+          <w:sz w:val="22"/>
+          <w:szCs w:val="22"/>
+        </w:rPr>
+        <w:t xml:space="preserve"> </w:t>
       </w:r>
       <w:r>
         <w:rPr>
@@ -28731,7 +28760,7 @@
       <w:lvlText w:val="%1.%2"/>
       <w:lvlJc w:val="left"/>
       <w:pPr>
-        <w:ind w:left="1080" w:hanging="360"/>
+        <w:ind w:left="1068" w:hanging="360"/>
       </w:pPr>
       <w:rPr>
         <w:rFonts w:hint="default"/>
@@ -33113,6 +33142,7 @@
     <w:lsdException w:name="HTML Sample" w:semiHidden="1" w:unhideWhenUsed="1"/>
     <w:lsdException w:name="HTML Typewriter" w:semiHidden="1" w:unhideWhenUsed="1"/>
     <w:lsdException w:name="HTML Variable" w:semiHidden="1" w:unhideWhenUsed="1"/>
+    <w:lsdException w:name="Normal Table" w:semiHidden="1" w:unhideWhenUsed="1"/>
     <w:lsdException w:name="annotation subject" w:semiHidden="1" w:unhideWhenUsed="1"/>
     <w:lsdException w:name="No List" w:semiHidden="1" w:unhideWhenUsed="1"/>
     <w:lsdException w:name="Outline List 1" w:semiHidden="1" w:unhideWhenUsed="1"/>
@@ -33159,8 +33189,10 @@
     <w:lsdException w:name="Table Subtle 2" w:semiHidden="1" w:unhideWhenUsed="1"/>
     <w:lsdException w:name="Table Web 1" w:semiHidden="1" w:unhideWhenUsed="1"/>
     <w:lsdException w:name="Table Web 2" w:semiHidden="1" w:unhideWhenUsed="1"/>
+    <w:lsdException w:name="Table Web 3" w:semiHidden="1" w:unhideWhenUsed="1"/>
     <w:lsdException w:name="Balloon Text" w:semiHidden="1" w:unhideWhenUsed="1"/>
     <w:lsdException w:name="Table Grid" w:uiPriority="59"/>
+    <w:lsdException w:name="Table Theme" w:semiHidden="1" w:unhideWhenUsed="1"/>
     <w:lsdException w:name="Placeholder Text" w:semiHidden="1"/>
     <w:lsdException w:name="No Spacing" w:uiPriority="1" w:qFormat="1"/>
     <w:lsdException w:name="Light Shading" w:uiPriority="60"/>
@@ -34042,7 +34074,7 @@
 </file>
 
 <file path=customXml/itemProps1.xml><?xml version="1.0" encoding="utf-8"?>
-<ds:datastoreItem xmlns:ds="http://schemas.openxmlformats.org/officeDocument/2006/customXml" ds:itemID="{53A6FD0A-BC99-48EA-95A1-5BE4511BCAA7}">
+<ds:datastoreItem xmlns:ds="http://schemas.openxmlformats.org/officeDocument/2006/customXml" ds:itemID="{DCE6CD42-54A6-48D9-8577-BDC4900D3F43}">
   <ds:schemaRefs>
     <ds:schemaRef ds:uri="http://schemas.openxmlformats.org/officeDocument/2006/bibliography"/>
   </ds:schemaRefs>

</xml_diff>